<commit_message>
Agregado de URL de repositorio
</commit_message>
<xml_diff>
--- a/TiendaEvertec.Documentacion/Instalacion_TiendaEvertec.docx
+++ b/TiendaEvertec.Documentacion/Instalacion_TiendaEvertec.docx
@@ -7,13 +7,8 @@
         <w:pStyle w:val="Ttulo1"/>
       </w:pPr>
       <w:r>
-        <w:t xml:space="preserve">Instructivo de Instalación de </w:t>
-      </w:r>
-      <w:proofErr w:type="spellStart"/>
-      <w:r>
-        <w:t>TiendaEvertec</w:t>
-      </w:r>
-      <w:proofErr w:type="spellEnd"/>
+        <w:t>Instructivo de Instalación de TiendaEvertec</w:t>
+      </w:r>
     </w:p>
     <w:p/>
     <w:p>
@@ -21,15 +16,7 @@
         <w:t xml:space="preserve">A continuación se detallan los pasos para instalar </w:t>
       </w:r>
       <w:r>
-        <w:t xml:space="preserve">la Tienda </w:t>
-      </w:r>
-      <w:proofErr w:type="spellStart"/>
-      <w:r>
-        <w:t>Evertec</w:t>
-      </w:r>
-      <w:proofErr w:type="spellEnd"/>
-      <w:r>
-        <w:t>:</w:t>
+        <w:t>la Tienda Evertec:</w:t>
       </w:r>
     </w:p>
     <w:p>
@@ -43,6 +30,26 @@
       <w:r>
         <w:t>Baje del repositorio el código fuente de la solución web</w:t>
       </w:r>
+      <w:r>
+        <w:t xml:space="preserve"> (</w:t>
+      </w:r>
+      <w:hyperlink r:id="rId7" w:history="1">
+        <w:r>
+          <w:rPr>
+            <w:rStyle w:val="Hipervnculo"/>
+          </w:rPr>
+          <w:t>https://github.com/leomalevo/TiendaEverte</w:t>
+        </w:r>
+        <w:r>
+          <w:rPr>
+            <w:rStyle w:val="Hipervnculo"/>
+          </w:rPr>
+          <w:t>c</w:t>
+        </w:r>
+      </w:hyperlink>
+      <w:r>
+        <w:t xml:space="preserve"> )</w:t>
+      </w:r>
     </w:p>
     <w:p>
       <w:pPr>
@@ -53,15 +60,7 @@
         </w:numPr>
       </w:pPr>
       <w:r>
-        <w:t xml:space="preserve">Una vez bajado, ubique dentro de las carpetas, la carpeta denominada </w:t>
-      </w:r>
-      <w:proofErr w:type="spellStart"/>
-      <w:r>
-        <w:t>TiendaEvertec.DB</w:t>
-      </w:r>
-      <w:proofErr w:type="spellEnd"/>
-      <w:r>
-        <w:t xml:space="preserve">. Dentro de la misma se encuentra la DB </w:t>
+        <w:t xml:space="preserve">Una vez bajado, ubique dentro de las carpetas, la carpeta denominada TiendaEvertec.DB. Dentro de la misma se encuentra la DB </w:t>
       </w:r>
       <w:r>
         <w:t>que va a usar el sistema</w:t>
@@ -79,37 +78,14 @@
         <w:t>En un servidor de base de datos SQL cree una base de datos</w:t>
       </w:r>
       <w:r>
-        <w:t xml:space="preserve"> llamada “</w:t>
-      </w:r>
-      <w:proofErr w:type="spellStart"/>
-      <w:r>
-        <w:t>TiendaEvertec</w:t>
-      </w:r>
-      <w:proofErr w:type="spellEnd"/>
-      <w:r>
-        <w:t xml:space="preserve">” e importe el archivo </w:t>
-      </w:r>
-      <w:proofErr w:type="spellStart"/>
+        <w:t xml:space="preserve"> llamada “TiendaEvertec” e importe el archivo </w:t>
+      </w:r>
       <w:r>
         <w:t>TiendaEvertec.bak</w:t>
       </w:r>
-      <w:proofErr w:type="spellEnd"/>
-      <w:r>
-        <w:t xml:space="preserve"> </w:t>
-      </w:r>
-      <w:proofErr w:type="spellStart"/>
-      <w:r>
-        <w:t>sonre</w:t>
-      </w:r>
-      <w:proofErr w:type="spellEnd"/>
-      <w:r>
-        <w:t xml:space="preserve"> esta </w:t>
-      </w:r>
-      <w:proofErr w:type="spellStart"/>
-      <w:r>
-        <w:t>db</w:t>
-      </w:r>
-      <w:proofErr w:type="spellEnd"/>
+      <w:r>
+        <w:t xml:space="preserve"> sonre esta db</w:t>
+      </w:r>
     </w:p>
     <w:p>
       <w:pPr>
@@ -123,59 +99,25 @@
         <w:t>Cree</w:t>
       </w:r>
       <w:r>
-        <w:t xml:space="preserve"> un </w:t>
-      </w:r>
-      <w:proofErr w:type="spellStart"/>
-      <w:r>
-        <w:t>login</w:t>
-      </w:r>
-      <w:proofErr w:type="spellEnd"/>
-      <w:r>
-        <w:t xml:space="preserve"> y usuario</w:t>
-      </w:r>
-      <w:r>
-        <w:t xml:space="preserve"> para la </w:t>
-      </w:r>
-      <w:proofErr w:type="spellStart"/>
-      <w:r>
-        <w:t>db</w:t>
-      </w:r>
-      <w:proofErr w:type="spellEnd"/>
+        <w:t xml:space="preserve"> un login y usuario</w:t>
+      </w:r>
+      <w:r>
+        <w:t xml:space="preserve"> para la db</w:t>
+      </w:r>
       <w:r>
         <w:t xml:space="preserve"> llamado </w:t>
       </w:r>
       <w:r>
         <w:t>“</w:t>
       </w:r>
-      <w:proofErr w:type="spellStart"/>
-      <w:r>
-        <w:t>usertest</w:t>
-      </w:r>
-      <w:proofErr w:type="spellEnd"/>
-      <w:r>
-        <w:t>”</w:t>
-      </w:r>
-      <w:r>
-        <w:t xml:space="preserve"> y como </w:t>
-      </w:r>
-      <w:proofErr w:type="spellStart"/>
-      <w:r>
-        <w:t>password</w:t>
-      </w:r>
-      <w:proofErr w:type="spellEnd"/>
-      <w:r>
-        <w:t>: “171615.Az”</w:t>
-      </w:r>
-      <w:r>
-        <w:t xml:space="preserve"> (Sin las comillas). Se pueden crear otros usuarios pero hay que cambiar el archivo </w:t>
-      </w:r>
-      <w:proofErr w:type="spellStart"/>
-      <w:r>
-        <w:t>web.Config</w:t>
-      </w:r>
-      <w:proofErr w:type="spellEnd"/>
-      <w:r>
-        <w:t xml:space="preserve"> para que considere el cambio</w:t>
+      <w:r>
+        <w:t>usertest”</w:t>
+      </w:r>
+      <w:r>
+        <w:t xml:space="preserve"> y como password: “171615.Az”</w:t>
+      </w:r>
+      <w:r>
+        <w:t xml:space="preserve"> (Sin las comillas). Se pueden crear otros usuarios pero hay que cambiar el archivo web.Config para que considere el cambio</w:t>
       </w:r>
     </w:p>
     <w:p>
@@ -187,42 +129,24 @@
         </w:numPr>
       </w:pPr>
       <w:r>
-        <w:t xml:space="preserve">Una vez creada la DB, abrir la solución en Visual Studio </w:t>
-      </w:r>
-      <w:r>
-        <w:t xml:space="preserve">y crear un sitio web local en Internet </w:t>
-      </w:r>
-      <w:proofErr w:type="spellStart"/>
-      <w:r>
-        <w:t>Information</w:t>
-      </w:r>
-      <w:proofErr w:type="spellEnd"/>
-      <w:r>
-        <w:t xml:space="preserve"> Server (IIS) presionando botón derecho sobre el proyecto</w:t>
-      </w:r>
-      <w:r>
-        <w:t xml:space="preserve"> web </w:t>
-      </w:r>
-      <w:proofErr w:type="spellStart"/>
-      <w:r>
-        <w:t>TiendaEvertec</w:t>
-      </w:r>
-      <w:proofErr w:type="spellEnd"/>
-      <w:r>
-        <w:t xml:space="preserve">, </w:t>
-      </w:r>
-      <w:proofErr w:type="spellStart"/>
-      <w:r>
-        <w:t>Propiedas</w:t>
-      </w:r>
-      <w:proofErr w:type="spellEnd"/>
-      <w:r>
-        <w:t>-&gt;solapa Web</w:t>
+        <w:t xml:space="preserve">Una vez creada la DB, abrir la solución </w:t>
+      </w:r>
+      <w:r>
+        <w:t xml:space="preserve">TiendaEvertec.sln </w:t>
+      </w:r>
+      <w:r>
+        <w:t xml:space="preserve">en Visual Studio </w:t>
+      </w:r>
+      <w:r>
+        <w:t>y crear un sitio web local en Internet Information Server (IIS) presionando botón derecho sobre el proyecto</w:t>
+      </w:r>
+      <w:r>
+        <w:t xml:space="preserve"> web TiendaEvertec, Propiedas-&gt;solapa Web</w:t>
       </w:r>
       <w:r>
         <w:t xml:space="preserve">. Buscar la sección de servidores y asignar el sitio </w:t>
       </w:r>
-      <w:hyperlink r:id="rId7" w:history="1">
+      <w:hyperlink r:id="rId8" w:history="1">
         <w:r>
           <w:rPr>
             <w:rStyle w:val="Hipervnculo"/>
@@ -258,23 +182,7 @@
         </w:numPr>
       </w:pPr>
       <w:r>
-        <w:t xml:space="preserve">Establezca el proyecto web </w:t>
-      </w:r>
-      <w:proofErr w:type="spellStart"/>
-      <w:r>
-        <w:t>TiendaEvertec</w:t>
-      </w:r>
-      <w:proofErr w:type="spellEnd"/>
-      <w:r>
-        <w:t xml:space="preserve"> como </w:t>
-      </w:r>
-      <w:proofErr w:type="spellStart"/>
-      <w:r>
-        <w:t>protecto</w:t>
-      </w:r>
-      <w:proofErr w:type="spellEnd"/>
-      <w:r>
-        <w:t xml:space="preserve"> de Inicio </w:t>
+        <w:t xml:space="preserve">Establezca el proyecto web TiendaEvertec como protecto de Inicio </w:t>
       </w:r>
     </w:p>
     <w:p>
@@ -286,25 +194,8 @@
         </w:numPr>
       </w:pPr>
       <w:r>
-        <w:t xml:space="preserve">Actualice los paquetes de </w:t>
-      </w:r>
-      <w:proofErr w:type="spellStart"/>
-      <w:r>
-        <w:t>Nuget</w:t>
-      </w:r>
-      <w:proofErr w:type="spellEnd"/>
-      <w:r>
-        <w:t xml:space="preserve"> de la solución, ingresando a la Consola de Administración de paquetes de </w:t>
-      </w:r>
-      <w:proofErr w:type="spellStart"/>
-      <w:r>
-        <w:t>Nuget</w:t>
-      </w:r>
-      <w:proofErr w:type="spellEnd"/>
-      <w:r>
-        <w:t xml:space="preserve">, y luego tipeando en la misma: </w:t>
-      </w:r>
-      <w:proofErr w:type="spellStart"/>
+        <w:t xml:space="preserve">Actualice los paquetes de Nuget de la solución, ingresando a la Consola de Administración de paquetes de Nuget, y luego tipeando en la misma: </w:t>
+      </w:r>
       <w:r>
         <w:rPr>
           <w:rFonts w:ascii="Consolas" w:hAnsi="Consolas"/>
@@ -313,31 +204,8 @@
           <w:szCs w:val="21"/>
           <w:shd w:val="clear" w:color="auto" w:fill="F2F2F2"/>
         </w:rPr>
-        <w:t>Update-Package</w:t>
-      </w:r>
-      <w:proofErr w:type="spellEnd"/>
-      <w:r>
-        <w:rPr>
-          <w:rFonts w:ascii="Consolas" w:hAnsi="Consolas"/>
-          <w:color w:val="0101FD"/>
-          <w:sz w:val="21"/>
-          <w:szCs w:val="21"/>
-          <w:shd w:val="clear" w:color="auto" w:fill="F2F2F2"/>
-        </w:rPr>
-        <w:t xml:space="preserve">. De esta manera se actualizarán todos los paquetes instalados en la </w:t>
-      </w:r>
-      <w:proofErr w:type="spellStart"/>
-      <w:r>
-        <w:rPr>
-          <w:rFonts w:ascii="Consolas" w:hAnsi="Consolas"/>
-          <w:color w:val="0101FD"/>
-          <w:sz w:val="21"/>
-          <w:szCs w:val="21"/>
-          <w:shd w:val="clear" w:color="auto" w:fill="F2F2F2"/>
-        </w:rPr>
-        <w:t>solucion</w:t>
-      </w:r>
-      <w:proofErr w:type="spellEnd"/>
+        <w:t>Update-Package. De esta manera se actualizarán todos los paquetes instalados en la solucion</w:t>
+      </w:r>
     </w:p>
     <w:p>
       <w:pPr>
@@ -393,7 +261,7 @@
                     <pic:cNvPicPr/>
                   </pic:nvPicPr>
                   <pic:blipFill>
-                    <a:blip r:embed="rId8"/>
+                    <a:blip r:embed="rId9"/>
                     <a:stretch>
                       <a:fillRect/>
                     </a:stretch>
@@ -428,15 +296,8 @@
         </w:numPr>
       </w:pPr>
       <w:r>
-        <w:t xml:space="preserve">En caso de fallos la solución web está registrando errores mediante logs en un archivo denominado TiendaEvertec.log (La configuración de la misma se determina con </w:t>
-      </w:r>
-      <w:proofErr w:type="spellStart"/>
-      <w:r>
-        <w:t>NLog.config</w:t>
-      </w:r>
-      <w:proofErr w:type="spellEnd"/>
-      <w:r>
-        <w:t>)</w:t>
+        <w:lastRenderedPageBreak/>
+        <w:t>En caso de fallos la solución web está registrando errores mediante logs en un archivo denominado TiendaEvertec.log (La configuración de la misma se determina con NLog.config)</w:t>
       </w:r>
     </w:p>
     <w:p/>
@@ -445,13 +306,8 @@
         <w:pStyle w:val="Ttulo1"/>
       </w:pPr>
       <w:r>
-        <w:t xml:space="preserve">Pantallas del sitio </w:t>
-      </w:r>
-      <w:proofErr w:type="spellStart"/>
-      <w:r>
-        <w:t>TiendaEvertec</w:t>
-      </w:r>
-      <w:proofErr w:type="spellEnd"/>
+        <w:t>Pantallas del sitio TiendaEvertec</w:t>
+      </w:r>
     </w:p>
     <w:p/>
     <w:p>
@@ -464,7 +320,7 @@
       <w:r>
         <w:t xml:space="preserve"> en: </w:t>
       </w:r>
-      <w:hyperlink r:id="rId9" w:tgtFrame="_blank" w:history="1">
+      <w:hyperlink r:id="rId10" w:tgtFrame="_blank" w:history="1">
         <w:r>
           <w:rPr>
             <w:rStyle w:val="Hipervnculo"/>
@@ -506,7 +362,7 @@
                     <pic:cNvPicPr/>
                   </pic:nvPicPr>
                   <pic:blipFill>
-                    <a:blip r:embed="rId8"/>
+                    <a:blip r:embed="rId9"/>
                     <a:stretch>
                       <a:fillRect/>
                     </a:stretch>
@@ -558,7 +414,7 @@
                     <pic:cNvPicPr/>
                   </pic:nvPicPr>
                   <pic:blipFill>
-                    <a:blip r:embed="rId10"/>
+                    <a:blip r:embed="rId11"/>
                     <a:stretch>
                       <a:fillRect/>
                     </a:stretch>
@@ -587,7 +443,6 @@
         <w:pStyle w:val="Ttulo2"/>
       </w:pPr>
       <w:r>
-        <w:lastRenderedPageBreak/>
         <w:t>Pantalla Creación de Orden</w:t>
       </w:r>
     </w:p>
@@ -612,7 +467,7 @@
                     <pic:cNvPicPr/>
                   </pic:nvPicPr>
                   <pic:blipFill>
-                    <a:blip r:embed="rId11"/>
+                    <a:blip r:embed="rId12"/>
                     <a:stretch>
                       <a:fillRect/>
                     </a:stretch>
@@ -641,21 +496,8 @@
       <w:r>
         <w:t xml:space="preserve">Pantalla </w:t>
       </w:r>
-      <w:proofErr w:type="spellStart"/>
-      <w:r>
-        <w:t>Confirmacion</w:t>
-      </w:r>
-      <w:proofErr w:type="spellEnd"/>
-      <w:r>
-        <w:t xml:space="preserve"> de Orden y </w:t>
-      </w:r>
-      <w:proofErr w:type="spellStart"/>
-      <w:r>
-        <w:t>Redireccion</w:t>
-      </w:r>
-      <w:proofErr w:type="spellEnd"/>
-      <w:r>
-        <w:t xml:space="preserve"> a Pago</w:t>
+      <w:r>
+        <w:t>Confirmacion de Orden y Redireccion a Pago</w:t>
       </w:r>
     </w:p>
     <w:p>
@@ -679,7 +521,7 @@
                     <pic:cNvPicPr/>
                   </pic:nvPicPr>
                   <pic:blipFill>
-                    <a:blip r:embed="rId12"/>
+                    <a:blip r:embed="rId13"/>
                     <a:stretch>
                       <a:fillRect/>
                     </a:stretch>
@@ -731,7 +573,7 @@
                     <pic:cNvPicPr/>
                   </pic:nvPicPr>
                   <pic:blipFill>
-                    <a:blip r:embed="rId13"/>
+                    <a:blip r:embed="rId14"/>
                     <a:stretch>
                       <a:fillRect/>
                     </a:stretch>
@@ -780,7 +622,7 @@
                     <pic:cNvPicPr/>
                   </pic:nvPicPr>
                   <pic:blipFill>
-                    <a:blip r:embed="rId14"/>
+                    <a:blip r:embed="rId15"/>
                     <a:stretch>
                       <a:fillRect/>
                     </a:stretch>
@@ -806,7 +648,7 @@
     <w:p/>
     <w:p/>
     <w:sectPr>
-      <w:headerReference w:type="default" r:id="rId15"/>
+      <w:headerReference w:type="default" r:id="rId16"/>
       <w:pgSz w:w="11906" w:h="16838"/>
       <w:pgMar w:top="1417" w:right="1701" w:bottom="1417" w:left="1701" w:header="708" w:footer="708" w:gutter="0"/>
       <w:cols w:space="708"/>
@@ -876,13 +718,8 @@
       <w:t>Evaluación</w:t>
     </w:r>
     <w:r>
-      <w:t xml:space="preserve"> </w:t>
+      <w:t xml:space="preserve"> Evertec</w:t>
     </w:r>
-    <w:proofErr w:type="spellStart"/>
-    <w:r>
-      <w:t>Evertec</w:t>
-    </w:r>
-    <w:proofErr w:type="spellEnd"/>
     <w:r>
       <w:tab/>
     </w:r>

</xml_diff>

<commit_message>
Revert "Agregado de URL de repositorio"
This reverts commit 7c9e14006dbc27dc136233f571479bac1358a3b4.
</commit_message>
<xml_diff>
--- a/TiendaEvertec.Documentacion/Instalacion_TiendaEvertec.docx
+++ b/TiendaEvertec.Documentacion/Instalacion_TiendaEvertec.docx
@@ -7,8 +7,13 @@
         <w:pStyle w:val="Ttulo1"/>
       </w:pPr>
       <w:r>
-        <w:t>Instructivo de Instalación de TiendaEvertec</w:t>
-      </w:r>
+        <w:t xml:space="preserve">Instructivo de Instalación de </w:t>
+      </w:r>
+      <w:proofErr w:type="spellStart"/>
+      <w:r>
+        <w:t>TiendaEvertec</w:t>
+      </w:r>
+      <w:proofErr w:type="spellEnd"/>
     </w:p>
     <w:p/>
     <w:p>
@@ -16,7 +21,15 @@
         <w:t xml:space="preserve">A continuación se detallan los pasos para instalar </w:t>
       </w:r>
       <w:r>
-        <w:t>la Tienda Evertec:</w:t>
+        <w:t xml:space="preserve">la Tienda </w:t>
+      </w:r>
+      <w:proofErr w:type="spellStart"/>
+      <w:r>
+        <w:t>Evertec</w:t>
+      </w:r>
+      <w:proofErr w:type="spellEnd"/>
+      <w:r>
+        <w:t>:</w:t>
       </w:r>
     </w:p>
     <w:p>
@@ -30,26 +43,6 @@
       <w:r>
         <w:t>Baje del repositorio el código fuente de la solución web</w:t>
       </w:r>
-      <w:r>
-        <w:t xml:space="preserve"> (</w:t>
-      </w:r>
-      <w:hyperlink r:id="rId7" w:history="1">
-        <w:r>
-          <w:rPr>
-            <w:rStyle w:val="Hipervnculo"/>
-          </w:rPr>
-          <w:t>https://github.com/leomalevo/TiendaEverte</w:t>
-        </w:r>
-        <w:r>
-          <w:rPr>
-            <w:rStyle w:val="Hipervnculo"/>
-          </w:rPr>
-          <w:t>c</w:t>
-        </w:r>
-      </w:hyperlink>
-      <w:r>
-        <w:t xml:space="preserve"> )</w:t>
-      </w:r>
     </w:p>
     <w:p>
       <w:pPr>
@@ -60,7 +53,15 @@
         </w:numPr>
       </w:pPr>
       <w:r>
-        <w:t xml:space="preserve">Una vez bajado, ubique dentro de las carpetas, la carpeta denominada TiendaEvertec.DB. Dentro de la misma se encuentra la DB </w:t>
+        <w:t xml:space="preserve">Una vez bajado, ubique dentro de las carpetas, la carpeta denominada </w:t>
+      </w:r>
+      <w:proofErr w:type="spellStart"/>
+      <w:r>
+        <w:t>TiendaEvertec.DB</w:t>
+      </w:r>
+      <w:proofErr w:type="spellEnd"/>
+      <w:r>
+        <w:t xml:space="preserve">. Dentro de la misma se encuentra la DB </w:t>
       </w:r>
       <w:r>
         <w:t>que va a usar el sistema</w:t>
@@ -78,14 +79,37 @@
         <w:t>En un servidor de base de datos SQL cree una base de datos</w:t>
       </w:r>
       <w:r>
-        <w:t xml:space="preserve"> llamada “TiendaEvertec” e importe el archivo </w:t>
-      </w:r>
+        <w:t xml:space="preserve"> llamada “</w:t>
+      </w:r>
+      <w:proofErr w:type="spellStart"/>
+      <w:r>
+        <w:t>TiendaEvertec</w:t>
+      </w:r>
+      <w:proofErr w:type="spellEnd"/>
+      <w:r>
+        <w:t xml:space="preserve">” e importe el archivo </w:t>
+      </w:r>
+      <w:proofErr w:type="spellStart"/>
       <w:r>
         <w:t>TiendaEvertec.bak</w:t>
       </w:r>
-      <w:r>
-        <w:t xml:space="preserve"> sonre esta db</w:t>
-      </w:r>
+      <w:proofErr w:type="spellEnd"/>
+      <w:r>
+        <w:t xml:space="preserve"> </w:t>
+      </w:r>
+      <w:proofErr w:type="spellStart"/>
+      <w:r>
+        <w:t>sonre</w:t>
+      </w:r>
+      <w:proofErr w:type="spellEnd"/>
+      <w:r>
+        <w:t xml:space="preserve"> esta </w:t>
+      </w:r>
+      <w:proofErr w:type="spellStart"/>
+      <w:r>
+        <w:t>db</w:t>
+      </w:r>
+      <w:proofErr w:type="spellEnd"/>
     </w:p>
     <w:p>
       <w:pPr>
@@ -99,25 +123,59 @@
         <w:t>Cree</w:t>
       </w:r>
       <w:r>
-        <w:t xml:space="preserve"> un login y usuario</w:t>
-      </w:r>
-      <w:r>
-        <w:t xml:space="preserve"> para la db</w:t>
-      </w:r>
+        <w:t xml:space="preserve"> un </w:t>
+      </w:r>
+      <w:proofErr w:type="spellStart"/>
+      <w:r>
+        <w:t>login</w:t>
+      </w:r>
+      <w:proofErr w:type="spellEnd"/>
+      <w:r>
+        <w:t xml:space="preserve"> y usuario</w:t>
+      </w:r>
+      <w:r>
+        <w:t xml:space="preserve"> para la </w:t>
+      </w:r>
+      <w:proofErr w:type="spellStart"/>
+      <w:r>
+        <w:t>db</w:t>
+      </w:r>
+      <w:proofErr w:type="spellEnd"/>
       <w:r>
         <w:t xml:space="preserve"> llamado </w:t>
       </w:r>
       <w:r>
         <w:t>“</w:t>
       </w:r>
-      <w:r>
-        <w:t>usertest”</w:t>
-      </w:r>
-      <w:r>
-        <w:t xml:space="preserve"> y como password: “171615.Az”</w:t>
-      </w:r>
-      <w:r>
-        <w:t xml:space="preserve"> (Sin las comillas). Se pueden crear otros usuarios pero hay que cambiar el archivo web.Config para que considere el cambio</w:t>
+      <w:proofErr w:type="spellStart"/>
+      <w:r>
+        <w:t>usertest</w:t>
+      </w:r>
+      <w:proofErr w:type="spellEnd"/>
+      <w:r>
+        <w:t>”</w:t>
+      </w:r>
+      <w:r>
+        <w:t xml:space="preserve"> y como </w:t>
+      </w:r>
+      <w:proofErr w:type="spellStart"/>
+      <w:r>
+        <w:t>password</w:t>
+      </w:r>
+      <w:proofErr w:type="spellEnd"/>
+      <w:r>
+        <w:t>: “171615.Az”</w:t>
+      </w:r>
+      <w:r>
+        <w:t xml:space="preserve"> (Sin las comillas). Se pueden crear otros usuarios pero hay que cambiar el archivo </w:t>
+      </w:r>
+      <w:proofErr w:type="spellStart"/>
+      <w:r>
+        <w:t>web.Config</w:t>
+      </w:r>
+      <w:proofErr w:type="spellEnd"/>
+      <w:r>
+        <w:t xml:space="preserve"> para que considere el cambio</w:t>
       </w:r>
     </w:p>
     <w:p>
@@ -129,24 +187,42 @@
         </w:numPr>
       </w:pPr>
       <w:r>
-        <w:t xml:space="preserve">Una vez creada la DB, abrir la solución </w:t>
-      </w:r>
-      <w:r>
-        <w:t xml:space="preserve">TiendaEvertec.sln </w:t>
-      </w:r>
-      <w:r>
-        <w:t xml:space="preserve">en Visual Studio </w:t>
-      </w:r>
-      <w:r>
-        <w:t>y crear un sitio web local en Internet Information Server (IIS) presionando botón derecho sobre el proyecto</w:t>
-      </w:r>
-      <w:r>
-        <w:t xml:space="preserve"> web TiendaEvertec, Propiedas-&gt;solapa Web</w:t>
+        <w:t xml:space="preserve">Una vez creada la DB, abrir la solución en Visual Studio </w:t>
+      </w:r>
+      <w:r>
+        <w:t xml:space="preserve">y crear un sitio web local en Internet </w:t>
+      </w:r>
+      <w:proofErr w:type="spellStart"/>
+      <w:r>
+        <w:t>Information</w:t>
+      </w:r>
+      <w:proofErr w:type="spellEnd"/>
+      <w:r>
+        <w:t xml:space="preserve"> Server (IIS) presionando botón derecho sobre el proyecto</w:t>
+      </w:r>
+      <w:r>
+        <w:t xml:space="preserve"> web </w:t>
+      </w:r>
+      <w:proofErr w:type="spellStart"/>
+      <w:r>
+        <w:t>TiendaEvertec</w:t>
+      </w:r>
+      <w:proofErr w:type="spellEnd"/>
+      <w:r>
+        <w:t xml:space="preserve">, </w:t>
+      </w:r>
+      <w:proofErr w:type="spellStart"/>
+      <w:r>
+        <w:t>Propiedas</w:t>
+      </w:r>
+      <w:proofErr w:type="spellEnd"/>
+      <w:r>
+        <w:t>-&gt;solapa Web</w:t>
       </w:r>
       <w:r>
         <w:t xml:space="preserve">. Buscar la sección de servidores y asignar el sitio </w:t>
       </w:r>
-      <w:hyperlink r:id="rId8" w:history="1">
+      <w:hyperlink r:id="rId7" w:history="1">
         <w:r>
           <w:rPr>
             <w:rStyle w:val="Hipervnculo"/>
@@ -182,7 +258,23 @@
         </w:numPr>
       </w:pPr>
       <w:r>
-        <w:t xml:space="preserve">Establezca el proyecto web TiendaEvertec como protecto de Inicio </w:t>
+        <w:t xml:space="preserve">Establezca el proyecto web </w:t>
+      </w:r>
+      <w:proofErr w:type="spellStart"/>
+      <w:r>
+        <w:t>TiendaEvertec</w:t>
+      </w:r>
+      <w:proofErr w:type="spellEnd"/>
+      <w:r>
+        <w:t xml:space="preserve"> como </w:t>
+      </w:r>
+      <w:proofErr w:type="spellStart"/>
+      <w:r>
+        <w:t>protecto</w:t>
+      </w:r>
+      <w:proofErr w:type="spellEnd"/>
+      <w:r>
+        <w:t xml:space="preserve"> de Inicio </w:t>
       </w:r>
     </w:p>
     <w:p>
@@ -194,8 +286,25 @@
         </w:numPr>
       </w:pPr>
       <w:r>
-        <w:t xml:space="preserve">Actualice los paquetes de Nuget de la solución, ingresando a la Consola de Administración de paquetes de Nuget, y luego tipeando en la misma: </w:t>
-      </w:r>
+        <w:t xml:space="preserve">Actualice los paquetes de </w:t>
+      </w:r>
+      <w:proofErr w:type="spellStart"/>
+      <w:r>
+        <w:t>Nuget</w:t>
+      </w:r>
+      <w:proofErr w:type="spellEnd"/>
+      <w:r>
+        <w:t xml:space="preserve"> de la solución, ingresando a la Consola de Administración de paquetes de </w:t>
+      </w:r>
+      <w:proofErr w:type="spellStart"/>
+      <w:r>
+        <w:t>Nuget</w:t>
+      </w:r>
+      <w:proofErr w:type="spellEnd"/>
+      <w:r>
+        <w:t xml:space="preserve">, y luego tipeando en la misma: </w:t>
+      </w:r>
+      <w:proofErr w:type="spellStart"/>
       <w:r>
         <w:rPr>
           <w:rFonts w:ascii="Consolas" w:hAnsi="Consolas"/>
@@ -204,8 +313,31 @@
           <w:szCs w:val="21"/>
           <w:shd w:val="clear" w:color="auto" w:fill="F2F2F2"/>
         </w:rPr>
-        <w:t>Update-Package. De esta manera se actualizarán todos los paquetes instalados en la solucion</w:t>
-      </w:r>
+        <w:t>Update-Package</w:t>
+      </w:r>
+      <w:proofErr w:type="spellEnd"/>
+      <w:r>
+        <w:rPr>
+          <w:rFonts w:ascii="Consolas" w:hAnsi="Consolas"/>
+          <w:color w:val="0101FD"/>
+          <w:sz w:val="21"/>
+          <w:szCs w:val="21"/>
+          <w:shd w:val="clear" w:color="auto" w:fill="F2F2F2"/>
+        </w:rPr>
+        <w:t xml:space="preserve">. De esta manera se actualizarán todos los paquetes instalados en la </w:t>
+      </w:r>
+      <w:proofErr w:type="spellStart"/>
+      <w:r>
+        <w:rPr>
+          <w:rFonts w:ascii="Consolas" w:hAnsi="Consolas"/>
+          <w:color w:val="0101FD"/>
+          <w:sz w:val="21"/>
+          <w:szCs w:val="21"/>
+          <w:shd w:val="clear" w:color="auto" w:fill="F2F2F2"/>
+        </w:rPr>
+        <w:t>solucion</w:t>
+      </w:r>
+      <w:proofErr w:type="spellEnd"/>
     </w:p>
     <w:p>
       <w:pPr>
@@ -261,7 +393,7 @@
                     <pic:cNvPicPr/>
                   </pic:nvPicPr>
                   <pic:blipFill>
-                    <a:blip r:embed="rId9"/>
+                    <a:blip r:embed="rId8"/>
                     <a:stretch>
                       <a:fillRect/>
                     </a:stretch>
@@ -296,8 +428,15 @@
         </w:numPr>
       </w:pPr>
       <w:r>
-        <w:lastRenderedPageBreak/>
-        <w:t>En caso de fallos la solución web está registrando errores mediante logs en un archivo denominado TiendaEvertec.log (La configuración de la misma se determina con NLog.config)</w:t>
+        <w:t xml:space="preserve">En caso de fallos la solución web está registrando errores mediante logs en un archivo denominado TiendaEvertec.log (La configuración de la misma se determina con </w:t>
+      </w:r>
+      <w:proofErr w:type="spellStart"/>
+      <w:r>
+        <w:t>NLog.config</w:t>
+      </w:r>
+      <w:proofErr w:type="spellEnd"/>
+      <w:r>
+        <w:t>)</w:t>
       </w:r>
     </w:p>
     <w:p/>
@@ -306,8 +445,13 @@
         <w:pStyle w:val="Ttulo1"/>
       </w:pPr>
       <w:r>
-        <w:t>Pantallas del sitio TiendaEvertec</w:t>
-      </w:r>
+        <w:t xml:space="preserve">Pantallas del sitio </w:t>
+      </w:r>
+      <w:proofErr w:type="spellStart"/>
+      <w:r>
+        <w:t>TiendaEvertec</w:t>
+      </w:r>
+      <w:proofErr w:type="spellEnd"/>
     </w:p>
     <w:p/>
     <w:p>
@@ -320,7 +464,7 @@
       <w:r>
         <w:t xml:space="preserve"> en: </w:t>
       </w:r>
-      <w:hyperlink r:id="rId10" w:tgtFrame="_blank" w:history="1">
+      <w:hyperlink r:id="rId9" w:tgtFrame="_blank" w:history="1">
         <w:r>
           <w:rPr>
             <w:rStyle w:val="Hipervnculo"/>
@@ -362,7 +506,7 @@
                     <pic:cNvPicPr/>
                   </pic:nvPicPr>
                   <pic:blipFill>
-                    <a:blip r:embed="rId9"/>
+                    <a:blip r:embed="rId8"/>
                     <a:stretch>
                       <a:fillRect/>
                     </a:stretch>
@@ -414,7 +558,7 @@
                     <pic:cNvPicPr/>
                   </pic:nvPicPr>
                   <pic:blipFill>
-                    <a:blip r:embed="rId11"/>
+                    <a:blip r:embed="rId10"/>
                     <a:stretch>
                       <a:fillRect/>
                     </a:stretch>
@@ -443,6 +587,7 @@
         <w:pStyle w:val="Ttulo2"/>
       </w:pPr>
       <w:r>
+        <w:lastRenderedPageBreak/>
         <w:t>Pantalla Creación de Orden</w:t>
       </w:r>
     </w:p>
@@ -467,7 +612,7 @@
                     <pic:cNvPicPr/>
                   </pic:nvPicPr>
                   <pic:blipFill>
-                    <a:blip r:embed="rId12"/>
+                    <a:blip r:embed="rId11"/>
                     <a:stretch>
                       <a:fillRect/>
                     </a:stretch>
@@ -496,8 +641,21 @@
       <w:r>
         <w:t xml:space="preserve">Pantalla </w:t>
       </w:r>
-      <w:r>
-        <w:t>Confirmacion de Orden y Redireccion a Pago</w:t>
+      <w:proofErr w:type="spellStart"/>
+      <w:r>
+        <w:t>Confirmacion</w:t>
+      </w:r>
+      <w:proofErr w:type="spellEnd"/>
+      <w:r>
+        <w:t xml:space="preserve"> de Orden y </w:t>
+      </w:r>
+      <w:proofErr w:type="spellStart"/>
+      <w:r>
+        <w:t>Redireccion</w:t>
+      </w:r>
+      <w:proofErr w:type="spellEnd"/>
+      <w:r>
+        <w:t xml:space="preserve"> a Pago</w:t>
       </w:r>
     </w:p>
     <w:p>
@@ -521,7 +679,7 @@
                     <pic:cNvPicPr/>
                   </pic:nvPicPr>
                   <pic:blipFill>
-                    <a:blip r:embed="rId13"/>
+                    <a:blip r:embed="rId12"/>
                     <a:stretch>
                       <a:fillRect/>
                     </a:stretch>
@@ -573,7 +731,7 @@
                     <pic:cNvPicPr/>
                   </pic:nvPicPr>
                   <pic:blipFill>
-                    <a:blip r:embed="rId14"/>
+                    <a:blip r:embed="rId13"/>
                     <a:stretch>
                       <a:fillRect/>
                     </a:stretch>
@@ -622,7 +780,7 @@
                     <pic:cNvPicPr/>
                   </pic:nvPicPr>
                   <pic:blipFill>
-                    <a:blip r:embed="rId15"/>
+                    <a:blip r:embed="rId14"/>
                     <a:stretch>
                       <a:fillRect/>
                     </a:stretch>
@@ -648,7 +806,7 @@
     <w:p/>
     <w:p/>
     <w:sectPr>
-      <w:headerReference w:type="default" r:id="rId16"/>
+      <w:headerReference w:type="default" r:id="rId15"/>
       <w:pgSz w:w="11906" w:h="16838"/>
       <w:pgMar w:top="1417" w:right="1701" w:bottom="1417" w:left="1701" w:header="708" w:footer="708" w:gutter="0"/>
       <w:cols w:space="708"/>
@@ -718,8 +876,13 @@
       <w:t>Evaluación</w:t>
     </w:r>
     <w:r>
-      <w:t xml:space="preserve"> Evertec</w:t>
+      <w:t xml:space="preserve"> </w:t>
     </w:r>
+    <w:proofErr w:type="spellStart"/>
+    <w:r>
+      <w:t>Evertec</w:t>
+    </w:r>
+    <w:proofErr w:type="spellEnd"/>
     <w:r>
       <w:tab/>
     </w:r>

</xml_diff>

<commit_message>
Agregado de URL de Repo
</commit_message>
<xml_diff>
--- a/TiendaEvertec.Documentacion/Instalacion_TiendaEvertec.docx
+++ b/TiendaEvertec.Documentacion/Instalacion_TiendaEvertec.docx
@@ -7,13 +7,8 @@
         <w:pStyle w:val="Ttulo1"/>
       </w:pPr>
       <w:r>
-        <w:t xml:space="preserve">Instructivo de Instalación de </w:t>
-      </w:r>
-      <w:proofErr w:type="spellStart"/>
-      <w:r>
-        <w:t>TiendaEvertec</w:t>
-      </w:r>
-      <w:proofErr w:type="spellEnd"/>
+        <w:t>Instructivo de Instalación de TiendaEvertec</w:t>
+      </w:r>
     </w:p>
     <w:p/>
     <w:p>
@@ -21,15 +16,7 @@
         <w:t xml:space="preserve">A continuación se detallan los pasos para instalar </w:t>
       </w:r>
       <w:r>
-        <w:t xml:space="preserve">la Tienda </w:t>
-      </w:r>
-      <w:proofErr w:type="spellStart"/>
-      <w:r>
-        <w:t>Evertec</w:t>
-      </w:r>
-      <w:proofErr w:type="spellEnd"/>
-      <w:r>
-        <w:t>:</w:t>
+        <w:t>la Tienda Evertec:</w:t>
       </w:r>
     </w:p>
     <w:p>
@@ -43,6 +30,20 @@
       <w:r>
         <w:t>Baje del repositorio el código fuente de la solución web</w:t>
       </w:r>
+      <w:r>
+        <w:t xml:space="preserve"> (</w:t>
+      </w:r>
+      <w:hyperlink r:id="rId7" w:history="1">
+        <w:r>
+          <w:rPr>
+            <w:rStyle w:val="Hipervnculo"/>
+          </w:rPr>
+          <w:t>https://github.com/leomalevo/TiendaEvertec</w:t>
+        </w:r>
+      </w:hyperlink>
+      <w:r>
+        <w:t xml:space="preserve"> )</w:t>
+      </w:r>
     </w:p>
     <w:p>
       <w:pPr>
@@ -53,15 +54,7 @@
         </w:numPr>
       </w:pPr>
       <w:r>
-        <w:t xml:space="preserve">Una vez bajado, ubique dentro de las carpetas, la carpeta denominada </w:t>
-      </w:r>
-      <w:proofErr w:type="spellStart"/>
-      <w:r>
-        <w:t>TiendaEvertec.DB</w:t>
-      </w:r>
-      <w:proofErr w:type="spellEnd"/>
-      <w:r>
-        <w:t xml:space="preserve">. Dentro de la misma se encuentra la DB </w:t>
+        <w:t xml:space="preserve">Una vez bajado, ubique dentro de las carpetas, la carpeta denominada TiendaEvertec.DB. Dentro de la misma se encuentra la DB </w:t>
       </w:r>
       <w:r>
         <w:t>que va a usar el sistema</w:t>
@@ -79,37 +72,14 @@
         <w:t>En un servidor de base de datos SQL cree una base de datos</w:t>
       </w:r>
       <w:r>
-        <w:t xml:space="preserve"> llamada “</w:t>
-      </w:r>
-      <w:proofErr w:type="spellStart"/>
-      <w:r>
-        <w:t>TiendaEvertec</w:t>
-      </w:r>
-      <w:proofErr w:type="spellEnd"/>
-      <w:r>
-        <w:t xml:space="preserve">” e importe el archivo </w:t>
-      </w:r>
-      <w:proofErr w:type="spellStart"/>
+        <w:t xml:space="preserve"> llamada “TiendaEvertec” e importe el archivo </w:t>
+      </w:r>
       <w:r>
         <w:t>TiendaEvertec.bak</w:t>
       </w:r>
-      <w:proofErr w:type="spellEnd"/>
-      <w:r>
-        <w:t xml:space="preserve"> </w:t>
-      </w:r>
-      <w:proofErr w:type="spellStart"/>
-      <w:r>
-        <w:t>sonre</w:t>
-      </w:r>
-      <w:proofErr w:type="spellEnd"/>
-      <w:r>
-        <w:t xml:space="preserve"> esta </w:t>
-      </w:r>
-      <w:proofErr w:type="spellStart"/>
-      <w:r>
-        <w:t>db</w:t>
-      </w:r>
-      <w:proofErr w:type="spellEnd"/>
+      <w:r>
+        <w:t xml:space="preserve"> sonre esta db</w:t>
+      </w:r>
     </w:p>
     <w:p>
       <w:pPr>
@@ -123,59 +93,25 @@
         <w:t>Cree</w:t>
       </w:r>
       <w:r>
-        <w:t xml:space="preserve"> un </w:t>
-      </w:r>
-      <w:proofErr w:type="spellStart"/>
-      <w:r>
-        <w:t>login</w:t>
-      </w:r>
-      <w:proofErr w:type="spellEnd"/>
-      <w:r>
-        <w:t xml:space="preserve"> y usuario</w:t>
-      </w:r>
-      <w:r>
-        <w:t xml:space="preserve"> para la </w:t>
-      </w:r>
-      <w:proofErr w:type="spellStart"/>
-      <w:r>
-        <w:t>db</w:t>
-      </w:r>
-      <w:proofErr w:type="spellEnd"/>
+        <w:t xml:space="preserve"> un login y usuario</w:t>
+      </w:r>
+      <w:r>
+        <w:t xml:space="preserve"> para la db</w:t>
+      </w:r>
       <w:r>
         <w:t xml:space="preserve"> llamado </w:t>
       </w:r>
       <w:r>
         <w:t>“</w:t>
       </w:r>
-      <w:proofErr w:type="spellStart"/>
-      <w:r>
-        <w:t>usertest</w:t>
-      </w:r>
-      <w:proofErr w:type="spellEnd"/>
-      <w:r>
-        <w:t>”</w:t>
-      </w:r>
-      <w:r>
-        <w:t xml:space="preserve"> y como </w:t>
-      </w:r>
-      <w:proofErr w:type="spellStart"/>
-      <w:r>
-        <w:t>password</w:t>
-      </w:r>
-      <w:proofErr w:type="spellEnd"/>
-      <w:r>
-        <w:t>: “171615.Az”</w:t>
-      </w:r>
-      <w:r>
-        <w:t xml:space="preserve"> (Sin las comillas). Se pueden crear otros usuarios pero hay que cambiar el archivo </w:t>
-      </w:r>
-      <w:proofErr w:type="spellStart"/>
-      <w:r>
-        <w:t>web.Config</w:t>
-      </w:r>
-      <w:proofErr w:type="spellEnd"/>
-      <w:r>
-        <w:t xml:space="preserve"> para que considere el cambio</w:t>
+      <w:r>
+        <w:t>usertest”</w:t>
+      </w:r>
+      <w:r>
+        <w:t xml:space="preserve"> y como password: “171615.Az”</w:t>
+      </w:r>
+      <w:r>
+        <w:t xml:space="preserve"> (Sin las comillas). Se pueden crear otros usuarios pero hay que cambiar el archivo web.Config para que considere el cambio</w:t>
       </w:r>
     </w:p>
     <w:p>
@@ -187,42 +123,24 @@
         </w:numPr>
       </w:pPr>
       <w:r>
-        <w:t xml:space="preserve">Una vez creada la DB, abrir la solución en Visual Studio </w:t>
-      </w:r>
-      <w:r>
-        <w:t xml:space="preserve">y crear un sitio web local en Internet </w:t>
-      </w:r>
-      <w:proofErr w:type="spellStart"/>
-      <w:r>
-        <w:t>Information</w:t>
-      </w:r>
-      <w:proofErr w:type="spellEnd"/>
-      <w:r>
-        <w:t xml:space="preserve"> Server (IIS) presionando botón derecho sobre el proyecto</w:t>
-      </w:r>
-      <w:r>
-        <w:t xml:space="preserve"> web </w:t>
-      </w:r>
-      <w:proofErr w:type="spellStart"/>
-      <w:r>
-        <w:t>TiendaEvertec</w:t>
-      </w:r>
-      <w:proofErr w:type="spellEnd"/>
-      <w:r>
-        <w:t xml:space="preserve">, </w:t>
-      </w:r>
-      <w:proofErr w:type="spellStart"/>
-      <w:r>
-        <w:t>Propiedas</w:t>
-      </w:r>
-      <w:proofErr w:type="spellEnd"/>
-      <w:r>
-        <w:t>-&gt;solapa Web</w:t>
+        <w:t>Una vez creada la DB, abrir la solución</w:t>
+      </w:r>
+      <w:r>
+        <w:t xml:space="preserve"> TiendaEvertec.sln</w:t>
+      </w:r>
+      <w:r>
+        <w:t xml:space="preserve"> en Visual Studio </w:t>
+      </w:r>
+      <w:r>
+        <w:t>y crear un sitio web local en Internet Information Server (IIS) presionando botón derecho sobre el proyecto</w:t>
+      </w:r>
+      <w:r>
+        <w:t xml:space="preserve"> web TiendaEvertec, Propiedas-&gt;solapa Web</w:t>
       </w:r>
       <w:r>
         <w:t xml:space="preserve">. Buscar la sección de servidores y asignar el sitio </w:t>
       </w:r>
-      <w:hyperlink r:id="rId7" w:history="1">
+      <w:hyperlink r:id="rId8" w:history="1">
         <w:r>
           <w:rPr>
             <w:rStyle w:val="Hipervnculo"/>
@@ -258,23 +176,7 @@
         </w:numPr>
       </w:pPr>
       <w:r>
-        <w:t xml:space="preserve">Establezca el proyecto web </w:t>
-      </w:r>
-      <w:proofErr w:type="spellStart"/>
-      <w:r>
-        <w:t>TiendaEvertec</w:t>
-      </w:r>
-      <w:proofErr w:type="spellEnd"/>
-      <w:r>
-        <w:t xml:space="preserve"> como </w:t>
-      </w:r>
-      <w:proofErr w:type="spellStart"/>
-      <w:r>
-        <w:t>protecto</w:t>
-      </w:r>
-      <w:proofErr w:type="spellEnd"/>
-      <w:r>
-        <w:t xml:space="preserve"> de Inicio </w:t>
+        <w:t xml:space="preserve">Establezca el proyecto web TiendaEvertec como protecto de Inicio </w:t>
       </w:r>
     </w:p>
     <w:p>
@@ -286,25 +188,8 @@
         </w:numPr>
       </w:pPr>
       <w:r>
-        <w:t xml:space="preserve">Actualice los paquetes de </w:t>
-      </w:r>
-      <w:proofErr w:type="spellStart"/>
-      <w:r>
-        <w:t>Nuget</w:t>
-      </w:r>
-      <w:proofErr w:type="spellEnd"/>
-      <w:r>
-        <w:t xml:space="preserve"> de la solución, ingresando a la Consola de Administración de paquetes de </w:t>
-      </w:r>
-      <w:proofErr w:type="spellStart"/>
-      <w:r>
-        <w:t>Nuget</w:t>
-      </w:r>
-      <w:proofErr w:type="spellEnd"/>
-      <w:r>
-        <w:t xml:space="preserve">, y luego tipeando en la misma: </w:t>
-      </w:r>
-      <w:proofErr w:type="spellStart"/>
+        <w:t xml:space="preserve">Actualice los paquetes de Nuget de la solución, ingresando a la Consola de Administración de paquetes de Nuget, y luego tipeando en la misma: </w:t>
+      </w:r>
       <w:r>
         <w:rPr>
           <w:rFonts w:ascii="Consolas" w:hAnsi="Consolas"/>
@@ -313,31 +198,8 @@
           <w:szCs w:val="21"/>
           <w:shd w:val="clear" w:color="auto" w:fill="F2F2F2"/>
         </w:rPr>
-        <w:t>Update-Package</w:t>
-      </w:r>
-      <w:proofErr w:type="spellEnd"/>
-      <w:r>
-        <w:rPr>
-          <w:rFonts w:ascii="Consolas" w:hAnsi="Consolas"/>
-          <w:color w:val="0101FD"/>
-          <w:sz w:val="21"/>
-          <w:szCs w:val="21"/>
-          <w:shd w:val="clear" w:color="auto" w:fill="F2F2F2"/>
-        </w:rPr>
-        <w:t xml:space="preserve">. De esta manera se actualizarán todos los paquetes instalados en la </w:t>
-      </w:r>
-      <w:proofErr w:type="spellStart"/>
-      <w:r>
-        <w:rPr>
-          <w:rFonts w:ascii="Consolas" w:hAnsi="Consolas"/>
-          <w:color w:val="0101FD"/>
-          <w:sz w:val="21"/>
-          <w:szCs w:val="21"/>
-          <w:shd w:val="clear" w:color="auto" w:fill="F2F2F2"/>
-        </w:rPr>
-        <w:t>solucion</w:t>
-      </w:r>
-      <w:proofErr w:type="spellEnd"/>
+        <w:t>Update-Package. De esta manera se actualizarán todos los paquetes instalados en la solucion</w:t>
+      </w:r>
     </w:p>
     <w:p>
       <w:pPr>
@@ -393,7 +255,7 @@
                     <pic:cNvPicPr/>
                   </pic:nvPicPr>
                   <pic:blipFill>
-                    <a:blip r:embed="rId8"/>
+                    <a:blip r:embed="rId9"/>
                     <a:stretch>
                       <a:fillRect/>
                     </a:stretch>
@@ -428,15 +290,8 @@
         </w:numPr>
       </w:pPr>
       <w:r>
-        <w:t xml:space="preserve">En caso de fallos la solución web está registrando errores mediante logs en un archivo denominado TiendaEvertec.log (La configuración de la misma se determina con </w:t>
-      </w:r>
-      <w:proofErr w:type="spellStart"/>
-      <w:r>
-        <w:t>NLog.config</w:t>
-      </w:r>
-      <w:proofErr w:type="spellEnd"/>
-      <w:r>
-        <w:t>)</w:t>
+        <w:lastRenderedPageBreak/>
+        <w:t>En caso de fallos la solución web está registrando errores mediante logs en un archivo denominado TiendaEvertec.log (La configuración de la misma se determina con NLog.config)</w:t>
       </w:r>
     </w:p>
     <w:p/>
@@ -445,13 +300,8 @@
         <w:pStyle w:val="Ttulo1"/>
       </w:pPr>
       <w:r>
-        <w:t xml:space="preserve">Pantallas del sitio </w:t>
-      </w:r>
-      <w:proofErr w:type="spellStart"/>
-      <w:r>
-        <w:t>TiendaEvertec</w:t>
-      </w:r>
-      <w:proofErr w:type="spellEnd"/>
+        <w:t>Pantallas del sitio TiendaEvertec</w:t>
+      </w:r>
     </w:p>
     <w:p/>
     <w:p>
@@ -464,7 +314,7 @@
       <w:r>
         <w:t xml:space="preserve"> en: </w:t>
       </w:r>
-      <w:hyperlink r:id="rId9" w:tgtFrame="_blank" w:history="1">
+      <w:hyperlink r:id="rId10" w:tgtFrame="_blank" w:history="1">
         <w:r>
           <w:rPr>
             <w:rStyle w:val="Hipervnculo"/>
@@ -506,7 +356,7 @@
                     <pic:cNvPicPr/>
                   </pic:nvPicPr>
                   <pic:blipFill>
-                    <a:blip r:embed="rId8"/>
+                    <a:blip r:embed="rId9"/>
                     <a:stretch>
                       <a:fillRect/>
                     </a:stretch>
@@ -558,7 +408,7 @@
                     <pic:cNvPicPr/>
                   </pic:nvPicPr>
                   <pic:blipFill>
-                    <a:blip r:embed="rId10"/>
+                    <a:blip r:embed="rId11"/>
                     <a:stretch>
                       <a:fillRect/>
                     </a:stretch>
@@ -587,7 +437,6 @@
         <w:pStyle w:val="Ttulo2"/>
       </w:pPr>
       <w:r>
-        <w:lastRenderedPageBreak/>
         <w:t>Pantalla Creación de Orden</w:t>
       </w:r>
     </w:p>
@@ -612,7 +461,7 @@
                     <pic:cNvPicPr/>
                   </pic:nvPicPr>
                   <pic:blipFill>
-                    <a:blip r:embed="rId11"/>
+                    <a:blip r:embed="rId12"/>
                     <a:stretch>
                       <a:fillRect/>
                     </a:stretch>
@@ -641,21 +490,8 @@
       <w:r>
         <w:t xml:space="preserve">Pantalla </w:t>
       </w:r>
-      <w:proofErr w:type="spellStart"/>
-      <w:r>
-        <w:t>Confirmacion</w:t>
-      </w:r>
-      <w:proofErr w:type="spellEnd"/>
-      <w:r>
-        <w:t xml:space="preserve"> de Orden y </w:t>
-      </w:r>
-      <w:proofErr w:type="spellStart"/>
-      <w:r>
-        <w:t>Redireccion</w:t>
-      </w:r>
-      <w:proofErr w:type="spellEnd"/>
-      <w:r>
-        <w:t xml:space="preserve"> a Pago</w:t>
+      <w:r>
+        <w:t>Confirmacion de Orden y Redireccion a Pago</w:t>
       </w:r>
     </w:p>
     <w:p>
@@ -679,7 +515,7 @@
                     <pic:cNvPicPr/>
                   </pic:nvPicPr>
                   <pic:blipFill>
-                    <a:blip r:embed="rId12"/>
+                    <a:blip r:embed="rId13"/>
                     <a:stretch>
                       <a:fillRect/>
                     </a:stretch>
@@ -731,7 +567,7 @@
                     <pic:cNvPicPr/>
                   </pic:nvPicPr>
                   <pic:blipFill>
-                    <a:blip r:embed="rId13"/>
+                    <a:blip r:embed="rId14"/>
                     <a:stretch>
                       <a:fillRect/>
                     </a:stretch>
@@ -780,7 +616,7 @@
                     <pic:cNvPicPr/>
                   </pic:nvPicPr>
                   <pic:blipFill>
-                    <a:blip r:embed="rId14"/>
+                    <a:blip r:embed="rId15"/>
                     <a:stretch>
                       <a:fillRect/>
                     </a:stretch>
@@ -806,7 +642,7 @@
     <w:p/>
     <w:p/>
     <w:sectPr>
-      <w:headerReference w:type="default" r:id="rId15"/>
+      <w:headerReference w:type="default" r:id="rId16"/>
       <w:pgSz w:w="11906" w:h="16838"/>
       <w:pgMar w:top="1417" w:right="1701" w:bottom="1417" w:left="1701" w:header="708" w:footer="708" w:gutter="0"/>
       <w:cols w:space="708"/>
@@ -876,13 +712,8 @@
       <w:t>Evaluación</w:t>
     </w:r>
     <w:r>
-      <w:t xml:space="preserve"> </w:t>
+      <w:t xml:space="preserve"> Evertec</w:t>
     </w:r>
-    <w:proofErr w:type="spellStart"/>
-    <w:r>
-      <w:t>Evertec</w:t>
-    </w:r>
-    <w:proofErr w:type="spellEnd"/>
     <w:r>
       <w:tab/>
     </w:r>

</xml_diff>